<commit_message>
New payment method added
</commit_message>
<xml_diff>
--- a/Digiwallet extension for Magento_description_V4.docx
+++ b/Digiwallet extension for Magento_description_V4.docx
@@ -9,8 +9,6 @@
           <w:lang w:val="en-GB"/>
         </w:rPr>
       </w:pPr>
-      <w:bookmarkStart w:id="0" w:name="_GoBack"/>
-      <w:bookmarkEnd w:id="0"/>
       <w:r>
         <w:rPr>
           <w:lang w:val="en-GB"/>
@@ -620,6 +618,44 @@
           <w:lang w:val="en-GB"/>
         </w:rPr>
         <w:t xml:space="preserve"> countries)</w:t>
+      </w:r>
+    </w:p>
+    <w:p>
+      <w:pPr>
+        <w:pStyle w:val="Lijstalinea"/>
+        <w:numPr>
+          <w:ilvl w:val="0"/>
+          <w:numId w:val="4"/>
+        </w:numPr>
+        <w:rPr>
+          <w:lang w:val="en-GB"/>
+        </w:rPr>
+      </w:pPr>
+      <w:proofErr w:type="spellStart"/>
+      <w:r>
+        <w:rPr>
+          <w:lang w:val="en-GB"/>
+        </w:rPr>
+        <w:t>GiroPay</w:t>
+      </w:r>
+      <w:proofErr w:type="spellEnd"/>
+    </w:p>
+    <w:p>
+      <w:pPr>
+        <w:pStyle w:val="Lijstalinea"/>
+        <w:numPr>
+          <w:ilvl w:val="0"/>
+          <w:numId w:val="4"/>
+        </w:numPr>
+        <w:rPr>
+          <w:lang w:val="en-GB"/>
+        </w:rPr>
+      </w:pPr>
+      <w:r>
+        <w:rPr>
+          <w:lang w:val="en-GB"/>
+        </w:rPr>
+        <w:t>EPS</w:t>
       </w:r>
     </w:p>
     <w:p>
@@ -1013,6 +1049,7 @@
         <w:rPr>
           <w:lang w:val="en-GB"/>
         </w:rPr>
+        <w:lastRenderedPageBreak/>
         <w:t xml:space="preserve">Easy to use </w:t>
       </w:r>
       <w:proofErr w:type="spellStart"/>
@@ -1086,7 +1123,6 @@
         <w:rPr>
           <w:lang w:val="en-GB"/>
         </w:rPr>
-        <w:lastRenderedPageBreak/>
         <w:t>Easy to install</w:t>
       </w:r>
       <w:r>
@@ -1253,6 +1289,7 @@
         <w:rPr>
           <w:lang w:val="en-GB"/>
         </w:rPr>
+        <w:lastRenderedPageBreak/>
         <w:t>For the account t</w:t>
       </w:r>
       <w:r>
@@ -1435,6 +1472,21 @@
       <w:pPr>
         <w:rPr>
           <w:sz w:val="24"/>
+          <w:lang w:val="en-GB"/>
+        </w:rPr>
+      </w:pPr>
+      <w:r>
+        <w:rPr>
+          <w:sz w:val="24"/>
+          <w:lang w:val="en-GB"/>
+        </w:rPr>
+        <w:t>Compatible with Magento 2.0 - 2.3</w:t>
+      </w:r>
+    </w:p>
+    <w:p>
+      <w:pPr>
+        <w:rPr>
+          <w:sz w:val="24"/>
           <w:lang w:val="vi-VN"/>
         </w:rPr>
       </w:pPr>
@@ -1443,7 +1495,24 @@
           <w:sz w:val="24"/>
           <w:lang w:val="en-GB"/>
         </w:rPr>
-        <w:t>Compatible with Magento 2.0 - 2.3</w:t>
+        <w:t>Version 1.0.9 Two payment methods added</w:t>
+      </w:r>
+      <w:bookmarkStart w:id="0" w:name="_GoBack"/>
+      <w:bookmarkEnd w:id="0"/>
+    </w:p>
+    <w:p>
+      <w:pPr>
+        <w:rPr>
+          <w:sz w:val="24"/>
+          <w:lang w:val="en-US"/>
+        </w:rPr>
+      </w:pPr>
+      <w:r>
+        <w:rPr>
+          <w:sz w:val="24"/>
+          <w:lang w:val="en-US"/>
+        </w:rPr>
+        <w:t>Version 1.0.7&amp;8 Minor changes</w:t>
       </w:r>
     </w:p>
     <w:p>
@@ -3083,6 +3152,65 @@
 </file>
 
 <file path=customXml/item1.xml><?xml version="1.0" encoding="utf-8"?>
+<?mso-contentType ?>
+<FormTemplates xmlns="http://schemas.microsoft.com/sharepoint/v3/contenttype/forms">
+  <Display>DocumentLibraryForm</Display>
+  <Edit>DocumentLibraryForm</Edit>
+  <New>DocumentLibraryForm</New>
+</FormTemplates>
+</file>
+
+<file path=customXml/item2.xml><?xml version="1.0" encoding="utf-8"?>
+<?mso-contentType ?>
+<spe:Receivers xmlns:spe="http://schemas.microsoft.com/sharepoint/events">
+  <Receiver>
+    <Name>Document ID Generator</Name>
+    <Synchronization>Synchronous</Synchronization>
+    <Type>10001</Type>
+    <SequenceNumber>1000</SequenceNumber>
+    <Url/>
+    <Assembly>Microsoft.Office.DocumentManagement, Version=16.0.0.0, Culture=neutral, PublicKeyToken=71e9bce111e9429c</Assembly>
+    <Class>Microsoft.Office.DocumentManagement.Internal.DocIdHandler</Class>
+    <Data/>
+    <Filter/>
+  </Receiver>
+  <Receiver>
+    <Name>Document ID Generator</Name>
+    <Synchronization>Synchronous</Synchronization>
+    <Type>10002</Type>
+    <SequenceNumber>1001</SequenceNumber>
+    <Url/>
+    <Assembly>Microsoft.Office.DocumentManagement, Version=16.0.0.0, Culture=neutral, PublicKeyToken=71e9bce111e9429c</Assembly>
+    <Class>Microsoft.Office.DocumentManagement.Internal.DocIdHandler</Class>
+    <Data/>
+    <Filter/>
+  </Receiver>
+  <Receiver>
+    <Name>Document ID Generator</Name>
+    <Synchronization>Synchronous</Synchronization>
+    <Type>10004</Type>
+    <SequenceNumber>1002</SequenceNumber>
+    <Url/>
+    <Assembly>Microsoft.Office.DocumentManagement, Version=16.0.0.0, Culture=neutral, PublicKeyToken=71e9bce111e9429c</Assembly>
+    <Class>Microsoft.Office.DocumentManagement.Internal.DocIdHandler</Class>
+    <Data/>
+    <Filter/>
+  </Receiver>
+  <Receiver>
+    <Name>Document ID Generator</Name>
+    <Synchronization>Synchronous</Synchronization>
+    <Type>10006</Type>
+    <SequenceNumber>1003</SequenceNumber>
+    <Url/>
+    <Assembly>Microsoft.Office.DocumentManagement, Version=16.0.0.0, Culture=neutral, PublicKeyToken=71e9bce111e9429c</Assembly>
+    <Class>Microsoft.Office.DocumentManagement.Internal.DocIdHandler</Class>
+    <Data/>
+    <Filter/>
+  </Receiver>
+</spe:Receivers>
+</file>
+
+<file path=customXml/item3.xml><?xml version="1.0" encoding="utf-8"?>
 <ct:contentTypeSchema xmlns:ct="http://schemas.microsoft.com/office/2006/metadata/contentType" xmlns:ma="http://schemas.microsoft.com/office/2006/metadata/properties/metaAttributes" ct:_="" ma:_="" ma:contentTypeName="Document" ma:contentTypeID="0x01010075A2AA20506A334EB1349DB130EDB0D5" ma:contentTypeVersion="7" ma:contentTypeDescription="Een nieuw document maken." ma:contentTypeScope="" ma:versionID="79c0a5182dbdffa1f26b41d44e3cf304">
   <xsd:schema xmlns:xsd="http://www.w3.org/2001/XMLSchema" xmlns:xs="http://www.w3.org/2001/XMLSchema" xmlns:p="http://schemas.microsoft.com/office/2006/metadata/properties" xmlns:ns2="2d808b4c-c2ad-4dad-a628-efa1da0ae03a" xmlns:ns3="5dc6a8ae-f98f-48b1-b6d0-1d505f3730c3" xmlns:ns4="0b1deaa4-ccbb-475c-ac28-e19d7db32861" targetNamespace="http://schemas.microsoft.com/office/2006/metadata/properties" ma:root="true" ma:fieldsID="b219b631f3771d9bd78c03b6c6808ca2" ns2:_="" ns3:_="" ns4:_="">
     <xsd:import namespace="2d808b4c-c2ad-4dad-a628-efa1da0ae03a"/>
@@ -3297,65 +3425,6 @@
 </ct:contentTypeSchema>
 </file>
 
-<file path=customXml/item2.xml><?xml version="1.0" encoding="utf-8"?>
-<?mso-contentType ?>
-<spe:Receivers xmlns:spe="http://schemas.microsoft.com/sharepoint/events">
-  <Receiver>
-    <Name>Document ID Generator</Name>
-    <Synchronization>Synchronous</Synchronization>
-    <Type>10001</Type>
-    <SequenceNumber>1000</SequenceNumber>
-    <Url/>
-    <Assembly>Microsoft.Office.DocumentManagement, Version=16.0.0.0, Culture=neutral, PublicKeyToken=71e9bce111e9429c</Assembly>
-    <Class>Microsoft.Office.DocumentManagement.Internal.DocIdHandler</Class>
-    <Data/>
-    <Filter/>
-  </Receiver>
-  <Receiver>
-    <Name>Document ID Generator</Name>
-    <Synchronization>Synchronous</Synchronization>
-    <Type>10002</Type>
-    <SequenceNumber>1001</SequenceNumber>
-    <Url/>
-    <Assembly>Microsoft.Office.DocumentManagement, Version=16.0.0.0, Culture=neutral, PublicKeyToken=71e9bce111e9429c</Assembly>
-    <Class>Microsoft.Office.DocumentManagement.Internal.DocIdHandler</Class>
-    <Data/>
-    <Filter/>
-  </Receiver>
-  <Receiver>
-    <Name>Document ID Generator</Name>
-    <Synchronization>Synchronous</Synchronization>
-    <Type>10004</Type>
-    <SequenceNumber>1002</SequenceNumber>
-    <Url/>
-    <Assembly>Microsoft.Office.DocumentManagement, Version=16.0.0.0, Culture=neutral, PublicKeyToken=71e9bce111e9429c</Assembly>
-    <Class>Microsoft.Office.DocumentManagement.Internal.DocIdHandler</Class>
-    <Data/>
-    <Filter/>
-  </Receiver>
-  <Receiver>
-    <Name>Document ID Generator</Name>
-    <Synchronization>Synchronous</Synchronization>
-    <Type>10006</Type>
-    <SequenceNumber>1003</SequenceNumber>
-    <Url/>
-    <Assembly>Microsoft.Office.DocumentManagement, Version=16.0.0.0, Culture=neutral, PublicKeyToken=71e9bce111e9429c</Assembly>
-    <Class>Microsoft.Office.DocumentManagement.Internal.DocIdHandler</Class>
-    <Data/>
-    <Filter/>
-  </Receiver>
-</spe:Receivers>
-</file>
-
-<file path=customXml/item3.xml><?xml version="1.0" encoding="utf-8"?>
-<?mso-contentType ?>
-<FormTemplates xmlns="http://schemas.microsoft.com/sharepoint/v3/contenttype/forms">
-  <Display>DocumentLibraryForm</Display>
-  <Edit>DocumentLibraryForm</Edit>
-  <New>DocumentLibraryForm</New>
-</FormTemplates>
-</file>
-
 <file path=customXml/item4.xml><?xml version="1.0" encoding="utf-8"?>
 <p:properties xmlns:p="http://schemas.microsoft.com/office/2006/metadata/properties" xmlns:xsi="http://www.w3.org/2001/XMLSchema-instance" xmlns:pc="http://schemas.microsoft.com/office/infopath/2007/PartnerControls">
   <documentManagement>
@@ -3373,6 +3442,22 @@
 </file>
 
 <file path=customXml/itemProps1.xml><?xml version="1.0" encoding="utf-8"?>
+<ds:datastoreItem xmlns:ds="http://schemas.openxmlformats.org/officeDocument/2006/customXml" ds:itemID="{C1B7D83B-63C1-4069-8B69-2A174570E467}">
+  <ds:schemaRefs>
+    <ds:schemaRef ds:uri="http://schemas.microsoft.com/sharepoint/v3/contenttype/forms"/>
+  </ds:schemaRefs>
+</ds:datastoreItem>
+</file>
+
+<file path=customXml/itemProps2.xml><?xml version="1.0" encoding="utf-8"?>
+<ds:datastoreItem xmlns:ds="http://schemas.openxmlformats.org/officeDocument/2006/customXml" ds:itemID="{A698AA20-2C2F-429C-AA83-3BDCDAAC388B}">
+  <ds:schemaRefs>
+    <ds:schemaRef ds:uri="http://schemas.microsoft.com/sharepoint/events"/>
+  </ds:schemaRefs>
+</ds:datastoreItem>
+</file>
+
+<file path=customXml/itemProps3.xml><?xml version="1.0" encoding="utf-8"?>
 <ds:datastoreItem xmlns:ds="http://schemas.openxmlformats.org/officeDocument/2006/customXml" ds:itemID="{986B85A8-65EF-4A82-B688-DA533D56E2DC}">
   <ds:schemaRefs>
     <ds:schemaRef ds:uri="http://schemas.microsoft.com/office/2006/metadata/contentType"/>
@@ -3392,22 +3477,6 @@
 </ds:datastoreItem>
 </file>
 
-<file path=customXml/itemProps2.xml><?xml version="1.0" encoding="utf-8"?>
-<ds:datastoreItem xmlns:ds="http://schemas.openxmlformats.org/officeDocument/2006/customXml" ds:itemID="{A698AA20-2C2F-429C-AA83-3BDCDAAC388B}">
-  <ds:schemaRefs>
-    <ds:schemaRef ds:uri="http://schemas.microsoft.com/sharepoint/events"/>
-  </ds:schemaRefs>
-</ds:datastoreItem>
-</file>
-
-<file path=customXml/itemProps3.xml><?xml version="1.0" encoding="utf-8"?>
-<ds:datastoreItem xmlns:ds="http://schemas.openxmlformats.org/officeDocument/2006/customXml" ds:itemID="{C1B7D83B-63C1-4069-8B69-2A174570E467}">
-  <ds:schemaRefs>
-    <ds:schemaRef ds:uri="http://schemas.microsoft.com/sharepoint/v3/contenttype/forms"/>
-  </ds:schemaRefs>
-</ds:datastoreItem>
-</file>
-
 <file path=customXml/itemProps4.xml><?xml version="1.0" encoding="utf-8"?>
 <ds:datastoreItem xmlns:ds="http://schemas.openxmlformats.org/officeDocument/2006/customXml" ds:itemID="{06EBC2C6-B73E-4125-B890-34F8294AD570}">
   <ds:schemaRefs>
@@ -3419,7 +3488,7 @@
 </file>
 
 <file path=customXml/itemProps5.xml><?xml version="1.0" encoding="utf-8"?>
-<ds:datastoreItem xmlns:ds="http://schemas.openxmlformats.org/officeDocument/2006/customXml" ds:itemID="{B47FAB34-E812-4997-943E-3242F108875B}">
+<ds:datastoreItem xmlns:ds="http://schemas.openxmlformats.org/officeDocument/2006/customXml" ds:itemID="{265C6B29-DC48-4FDD-99E6-3DDF0E080692}">
   <ds:schemaRefs>
     <ds:schemaRef ds:uri="http://schemas.openxmlformats.org/officeDocument/2006/bibliography"/>
   </ds:schemaRefs>

</xml_diff>